<commit_message>
Diagrama de Clases I. Atributos, métodos setters, getters y constructores
</commit_message>
<xml_diff>
--- a/00_ruta/03_pasos_genericos_app_web_movil.docx
+++ b/00_ruta/03_pasos_genericos_app_web_movil.docx
@@ -330,6 +330,7 @@
         </w:rPr>
         <w:t xml:space="preserve"> </w:t>
       </w:r>
+      <w:proofErr w:type="spellStart"/>
       <w:r>
         <w:rPr>
           <w:rFonts w:ascii="Arial Narrow" w:hAnsi="Arial Narrow"/>
@@ -338,6 +339,7 @@
         </w:rPr>
         <w:t>Frameworks</w:t>
       </w:r>
+      <w:proofErr w:type="spellEnd"/>
       <w:r>
         <w:rPr>
           <w:rFonts w:ascii="Arial Narrow" w:hAnsi="Arial Narrow"/>
@@ -437,16 +439,62 @@
         </w:rPr>
         <w:t xml:space="preserve">, usa los lenguajes </w:t>
       </w:r>
-      <w:r>
-        <w:rPr>
-          <w:rFonts w:ascii="Arial Narrow" w:hAnsi="Arial Narrow"/>
-          <w:b/>
-          <w:bCs/>
-          <w:sz w:val="18"/>
-          <w:szCs w:val="18"/>
-        </w:rPr>
-        <w:t>html, css, javascript</w:t>
-      </w:r>
+      <w:proofErr w:type="spellStart"/>
+      <w:r>
+        <w:rPr>
+          <w:rFonts w:ascii="Arial Narrow" w:hAnsi="Arial Narrow"/>
+          <w:b/>
+          <w:bCs/>
+          <w:sz w:val="18"/>
+          <w:szCs w:val="18"/>
+        </w:rPr>
+        <w:t>html</w:t>
+      </w:r>
+      <w:proofErr w:type="spellEnd"/>
+      <w:r>
+        <w:rPr>
+          <w:rFonts w:ascii="Arial Narrow" w:hAnsi="Arial Narrow"/>
+          <w:b/>
+          <w:bCs/>
+          <w:sz w:val="18"/>
+          <w:szCs w:val="18"/>
+        </w:rPr>
+        <w:t xml:space="preserve">, </w:t>
+      </w:r>
+      <w:proofErr w:type="spellStart"/>
+      <w:r>
+        <w:rPr>
+          <w:rFonts w:ascii="Arial Narrow" w:hAnsi="Arial Narrow"/>
+          <w:b/>
+          <w:bCs/>
+          <w:sz w:val="18"/>
+          <w:szCs w:val="18"/>
+        </w:rPr>
+        <w:t>css</w:t>
+      </w:r>
+      <w:proofErr w:type="spellEnd"/>
+      <w:r>
+        <w:rPr>
+          <w:rFonts w:ascii="Arial Narrow" w:hAnsi="Arial Narrow"/>
+          <w:b/>
+          <w:bCs/>
+          <w:sz w:val="18"/>
+          <w:szCs w:val="18"/>
+        </w:rPr>
+        <w:t xml:space="preserve">, </w:t>
+      </w:r>
+      <w:proofErr w:type="spellStart"/>
+      <w:r>
+        <w:rPr>
+          <w:rFonts w:ascii="Arial Narrow" w:hAnsi="Arial Narrow"/>
+          <w:b/>
+          <w:bCs/>
+          <w:sz w:val="18"/>
+          <w:szCs w:val="18"/>
+        </w:rPr>
+        <w:t>javascript</w:t>
+      </w:r>
+      <w:proofErr w:type="spellEnd"/>
       <w:r>
         <w:rPr>
           <w:rFonts w:ascii="Arial Narrow" w:hAnsi="Arial Narrow"/>
@@ -463,6 +511,7 @@
         </w:rPr>
         <w:t xml:space="preserve">los </w:t>
       </w:r>
+      <w:proofErr w:type="spellStart"/>
       <w:r>
         <w:rPr>
           <w:rFonts w:ascii="Arial Narrow" w:hAnsi="Arial Narrow"/>
@@ -473,6 +522,7 @@
         </w:rPr>
         <w:t>Frameworks</w:t>
       </w:r>
+      <w:proofErr w:type="spellEnd"/>
       <w:r>
         <w:rPr>
           <w:rFonts w:ascii="Arial Narrow" w:hAnsi="Arial Narrow"/>
@@ -517,6 +567,7 @@
         </w:rPr>
         <w:t xml:space="preserve"> y </w:t>
       </w:r>
+      <w:proofErr w:type="spellStart"/>
       <w:r>
         <w:rPr>
           <w:rFonts w:ascii="Arial Narrow" w:hAnsi="Arial Narrow"/>
@@ -527,6 +578,7 @@
         </w:rPr>
         <w:t>FontAwesome</w:t>
       </w:r>
+      <w:proofErr w:type="spellEnd"/>
       <w:r>
         <w:rPr>
           <w:rFonts w:ascii="Arial Narrow" w:hAnsi="Arial Narrow"/>
@@ -638,6 +690,7 @@
         </w:rPr>
         <w:t xml:space="preserve">y </w:t>
       </w:r>
+      <w:proofErr w:type="spellStart"/>
       <w:r>
         <w:rPr>
           <w:rFonts w:ascii="Arial Narrow" w:hAnsi="Arial Narrow"/>
@@ -648,6 +701,7 @@
         </w:rPr>
         <w:t>MariaDB</w:t>
       </w:r>
+      <w:proofErr w:type="spellEnd"/>
       <w:r>
         <w:rPr>
           <w:rFonts w:ascii="Arial Narrow" w:hAnsi="Arial Narrow"/>
@@ -1481,39 +1535,54 @@
         <w:spacing w:after="0" w:line="276" w:lineRule="auto"/>
         <w:rPr>
           <w:rFonts w:ascii="Arial Narrow" w:hAnsi="Arial Narrow"/>
-          <w:sz w:val="18"/>
-          <w:szCs w:val="18"/>
-        </w:rPr>
-      </w:pPr>
-      <w:r>
-        <w:rPr>
-          <w:rFonts w:ascii="Arial Narrow" w:hAnsi="Arial Narrow"/>
-          <w:sz w:val="18"/>
-          <w:szCs w:val="18"/>
+          <w:b/>
+          <w:bCs/>
+          <w:sz w:val="18"/>
+          <w:szCs w:val="18"/>
+          <w:u w:val="single"/>
+        </w:rPr>
+      </w:pPr>
+      <w:r>
+        <w:rPr>
+          <w:rFonts w:ascii="Arial Narrow" w:hAnsi="Arial Narrow"/>
+          <w:b/>
+          <w:bCs/>
+          <w:sz w:val="18"/>
+          <w:szCs w:val="18"/>
+          <w:u w:val="single"/>
         </w:rPr>
         <w:t xml:space="preserve">Propuesta de </w:t>
       </w:r>
       <w:r>
         <w:rPr>
           <w:rFonts w:ascii="Arial Narrow" w:hAnsi="Arial Narrow"/>
-          <w:sz w:val="18"/>
-          <w:szCs w:val="18"/>
+          <w:b/>
+          <w:bCs/>
+          <w:sz w:val="18"/>
+          <w:szCs w:val="18"/>
+          <w:u w:val="single"/>
         </w:rPr>
         <w:t>R</w:t>
       </w:r>
       <w:r>
         <w:rPr>
           <w:rFonts w:ascii="Arial Narrow" w:hAnsi="Arial Narrow"/>
-          <w:sz w:val="18"/>
-          <w:szCs w:val="18"/>
+          <w:b/>
+          <w:bCs/>
+          <w:sz w:val="18"/>
+          <w:szCs w:val="18"/>
+          <w:u w:val="single"/>
         </w:rPr>
         <w:t>equisitos</w:t>
       </w:r>
       <w:r>
         <w:rPr>
           <w:rFonts w:ascii="Arial Narrow" w:hAnsi="Arial Narrow"/>
-          <w:sz w:val="18"/>
-          <w:szCs w:val="18"/>
+          <w:b/>
+          <w:bCs/>
+          <w:sz w:val="18"/>
+          <w:szCs w:val="18"/>
+          <w:u w:val="single"/>
         </w:rPr>
         <w:t>.</w:t>
       </w:r>
@@ -1557,6 +1626,7 @@
           <w:numId w:val="3"/>
         </w:numPr>
         <w:spacing w:after="0" w:line="276" w:lineRule="auto"/>
+        <w:ind w:left="1701" w:hanging="567"/>
         <w:rPr>
           <w:rFonts w:ascii="Arial Narrow" w:hAnsi="Arial Narrow"/>
           <w:sz w:val="18"/>
@@ -1580,6 +1650,7 @@
           <w:numId w:val="3"/>
         </w:numPr>
         <w:spacing w:after="0" w:line="276" w:lineRule="auto"/>
+        <w:ind w:left="1701" w:hanging="567"/>
         <w:rPr>
           <w:rFonts w:ascii="Arial Narrow" w:hAnsi="Arial Narrow"/>
           <w:sz w:val="18"/>
@@ -1619,6 +1690,7 @@
           <w:numId w:val="3"/>
         </w:numPr>
         <w:spacing w:after="0" w:line="276" w:lineRule="auto"/>
+        <w:ind w:left="1701" w:hanging="567"/>
         <w:rPr>
           <w:rFonts w:ascii="Arial Narrow" w:hAnsi="Arial Narrow"/>
           <w:sz w:val="18"/>
@@ -1642,6 +1714,7 @@
           <w:numId w:val="3"/>
         </w:numPr>
         <w:spacing w:after="0" w:line="276" w:lineRule="auto"/>
+        <w:ind w:left="1701" w:hanging="567"/>
         <w:rPr>
           <w:rFonts w:ascii="Arial Narrow" w:hAnsi="Arial Narrow"/>
           <w:sz w:val="18"/>
@@ -1700,15 +1773,17 @@
           <w:rFonts w:ascii="Arial Narrow" w:hAnsi="Arial Narrow"/>
           <w:sz w:val="18"/>
           <w:szCs w:val="18"/>
-        </w:rPr>
-      </w:pPr>
-      <w:r>
-        <w:rPr>
-          <w:rFonts w:ascii="Arial Narrow" w:hAnsi="Arial Narrow"/>
-          <w:b/>
-          <w:bCs/>
-          <w:sz w:val="18"/>
-          <w:szCs w:val="18"/>
+          <w:u w:val="single"/>
+        </w:rPr>
+      </w:pPr>
+      <w:r>
+        <w:rPr>
+          <w:rFonts w:ascii="Arial Narrow" w:hAnsi="Arial Narrow"/>
+          <w:b/>
+          <w:bCs/>
+          <w:sz w:val="18"/>
+          <w:szCs w:val="18"/>
+          <w:u w:val="single"/>
         </w:rPr>
         <w:t>S</w:t>
       </w:r>
@@ -1719,16 +1794,31 @@
           <w:bCs/>
           <w:sz w:val="18"/>
           <w:szCs w:val="18"/>
-        </w:rPr>
-        <w:t>ubir al Servidor Gestor de Base de Datos (SGBD) MySql</w:t>
-      </w:r>
-      <w:r>
-        <w:rPr>
-          <w:rFonts w:ascii="Arial Narrow" w:hAnsi="Arial Narrow"/>
-          <w:b/>
-          <w:bCs/>
-          <w:sz w:val="18"/>
-          <w:szCs w:val="18"/>
+          <w:u w:val="single"/>
+        </w:rPr>
+        <w:t xml:space="preserve">ubir al Servidor Gestor de Base de Datos (SGBD) </w:t>
+      </w:r>
+      <w:proofErr w:type="spellStart"/>
+      <w:r>
+        <w:rPr>
+          <w:rFonts w:ascii="Arial Narrow" w:hAnsi="Arial Narrow"/>
+          <w:b/>
+          <w:bCs/>
+          <w:sz w:val="18"/>
+          <w:szCs w:val="18"/>
+          <w:u w:val="single"/>
+        </w:rPr>
+        <w:t>MySql</w:t>
+      </w:r>
+      <w:proofErr w:type="spellEnd"/>
+      <w:r>
+        <w:rPr>
+          <w:rFonts w:ascii="Arial Narrow" w:hAnsi="Arial Narrow"/>
+          <w:b/>
+          <w:bCs/>
+          <w:sz w:val="18"/>
+          <w:szCs w:val="18"/>
+          <w:u w:val="single"/>
         </w:rPr>
         <w:t>, la base de datos</w:t>
       </w:r>
@@ -1737,6 +1827,7 @@
           <w:rFonts w:ascii="Arial Narrow" w:hAnsi="Arial Narrow"/>
           <w:sz w:val="18"/>
           <w:szCs w:val="18"/>
+          <w:u w:val="single"/>
         </w:rPr>
         <w:t>.</w:t>
       </w:r>
@@ -1769,8 +1860,18 @@
           <w:sz w:val="18"/>
           <w:szCs w:val="18"/>
         </w:rPr>
-        <w:t xml:space="preserve"> Backend</w:t>
-      </w:r>
+        <w:t xml:space="preserve"> </w:t>
+      </w:r>
+      <w:proofErr w:type="spellStart"/>
+      <w:r>
+        <w:rPr>
+          <w:rFonts w:ascii="Arial Narrow" w:hAnsi="Arial Narrow"/>
+          <w:sz w:val="18"/>
+          <w:szCs w:val="18"/>
+        </w:rPr>
+        <w:t>Backend</w:t>
+      </w:r>
+      <w:proofErr w:type="spellEnd"/>
     </w:p>
     <w:p>
       <w:pPr>
@@ -1972,6 +2073,7 @@
         </w:rPr>
         <w:t xml:space="preserve">métodos </w:t>
       </w:r>
+      <w:proofErr w:type="spellStart"/>
       <w:r>
         <w:rPr>
           <w:rFonts w:ascii="Arial Narrow" w:hAnsi="Arial Narrow"/>
@@ -1981,7 +2083,43 @@
           <w:szCs w:val="18"/>
           <w:u w:val="single"/>
         </w:rPr>
-        <w:t>setters, getters y constructores</w:t>
+        <w:t>setters</w:t>
+      </w:r>
+      <w:proofErr w:type="spellEnd"/>
+      <w:r>
+        <w:rPr>
+          <w:rFonts w:ascii="Arial Narrow" w:hAnsi="Arial Narrow"/>
+          <w:b/>
+          <w:bCs/>
+          <w:sz w:val="18"/>
+          <w:szCs w:val="18"/>
+          <w:u w:val="single"/>
+        </w:rPr>
+        <w:t xml:space="preserve">, </w:t>
+      </w:r>
+      <w:proofErr w:type="spellStart"/>
+      <w:r>
+        <w:rPr>
+          <w:rFonts w:ascii="Arial Narrow" w:hAnsi="Arial Narrow"/>
+          <w:b/>
+          <w:bCs/>
+          <w:sz w:val="18"/>
+          <w:szCs w:val="18"/>
+          <w:u w:val="single"/>
+        </w:rPr>
+        <w:t>getters</w:t>
+      </w:r>
+      <w:proofErr w:type="spellEnd"/>
+      <w:r>
+        <w:rPr>
+          <w:rFonts w:ascii="Arial Narrow" w:hAnsi="Arial Narrow"/>
+          <w:b/>
+          <w:bCs/>
+          <w:sz w:val="18"/>
+          <w:szCs w:val="18"/>
+          <w:u w:val="single"/>
+        </w:rPr>
+        <w:t xml:space="preserve"> y constructores</w:t>
       </w:r>
       <w:r>
         <w:rPr>
@@ -2157,7 +2295,16 @@
           <w:sz w:val="18"/>
           <w:szCs w:val="18"/>
         </w:rPr>
-        <w:t>Desarrollar Frontend</w:t>
+        <w:t xml:space="preserve">Desarrollar </w:t>
+      </w:r>
+      <w:proofErr w:type="spellStart"/>
+      <w:r>
+        <w:rPr>
+          <w:rFonts w:ascii="Arial Narrow" w:hAnsi="Arial Narrow"/>
+          <w:sz w:val="18"/>
+          <w:szCs w:val="18"/>
+        </w:rPr>
+        <w:t>Frontend</w:t>
       </w:r>
       <w:r>
         <w:rPr>
@@ -2167,6 +2314,7 @@
         </w:rPr>
         <w:t>_web</w:t>
       </w:r>
+      <w:proofErr w:type="spellEnd"/>
     </w:p>
     <w:p>
       <w:pPr>
@@ -2201,47 +2349,65 @@
         <w:spacing w:after="0" w:line="276" w:lineRule="auto"/>
         <w:rPr>
           <w:rFonts w:ascii="Arial Narrow" w:hAnsi="Arial Narrow"/>
-          <w:sz w:val="18"/>
-          <w:szCs w:val="18"/>
-        </w:rPr>
-      </w:pPr>
-      <w:r>
-        <w:rPr>
-          <w:rFonts w:ascii="Arial Narrow" w:hAnsi="Arial Narrow"/>
-          <w:sz w:val="18"/>
-          <w:szCs w:val="18"/>
+          <w:b/>
+          <w:bCs/>
+          <w:sz w:val="18"/>
+          <w:szCs w:val="18"/>
+          <w:u w:val="single"/>
+        </w:rPr>
+      </w:pPr>
+      <w:r>
+        <w:rPr>
+          <w:rFonts w:ascii="Arial Narrow" w:hAnsi="Arial Narrow"/>
+          <w:b/>
+          <w:bCs/>
+          <w:sz w:val="18"/>
+          <w:szCs w:val="18"/>
+          <w:u w:val="single"/>
         </w:rPr>
         <w:t>Implementación de las vistas</w:t>
       </w:r>
       <w:r>
         <w:rPr>
           <w:rFonts w:ascii="Arial Narrow" w:hAnsi="Arial Narrow"/>
-          <w:sz w:val="18"/>
-          <w:szCs w:val="18"/>
+          <w:b/>
+          <w:bCs/>
+          <w:sz w:val="18"/>
+          <w:szCs w:val="18"/>
+          <w:u w:val="single"/>
         </w:rPr>
         <w:t xml:space="preserve"> (</w:t>
       </w:r>
       <w:r>
         <w:rPr>
           <w:rFonts w:ascii="Arial Narrow" w:hAnsi="Arial Narrow"/>
-          <w:sz w:val="18"/>
-          <w:szCs w:val="18"/>
+          <w:b/>
+          <w:bCs/>
+          <w:sz w:val="18"/>
+          <w:szCs w:val="18"/>
+          <w:u w:val="single"/>
         </w:rPr>
         <w:t>…</w:t>
       </w:r>
       <w:r>
         <w:rPr>
           <w:rFonts w:ascii="Arial Narrow" w:hAnsi="Arial Narrow"/>
-          <w:sz w:val="18"/>
-          <w:szCs w:val="18"/>
+          <w:b/>
+          <w:bCs/>
+          <w:sz w:val="18"/>
+          <w:szCs w:val="18"/>
+          <w:u w:val="single"/>
         </w:rPr>
         <w:t>)</w:t>
       </w:r>
       <w:r>
         <w:rPr>
           <w:rFonts w:ascii="Arial Narrow" w:hAnsi="Arial Narrow"/>
-          <w:sz w:val="18"/>
-          <w:szCs w:val="18"/>
+          <w:b/>
+          <w:bCs/>
+          <w:sz w:val="18"/>
+          <w:szCs w:val="18"/>
+          <w:u w:val="single"/>
         </w:rPr>
         <w:t>.</w:t>
       </w:r>
@@ -2266,8 +2432,18 @@
           <w:sz w:val="18"/>
           <w:szCs w:val="18"/>
         </w:rPr>
-        <w:t>Desarrollar Frontend_movil</w:t>
-      </w:r>
+        <w:t xml:space="preserve">Desarrollar </w:t>
+      </w:r>
+      <w:proofErr w:type="spellStart"/>
+      <w:r>
+        <w:rPr>
+          <w:rFonts w:ascii="Arial Narrow" w:hAnsi="Arial Narrow"/>
+          <w:sz w:val="18"/>
+          <w:szCs w:val="18"/>
+        </w:rPr>
+        <w:t>Frontend_movil</w:t>
+      </w:r>
+      <w:proofErr w:type="spellEnd"/>
     </w:p>
     <w:p>
       <w:pPr>

</xml_diff>

<commit_message>
Modelo de negocio (Diagrama de Clases)
</commit_message>
<xml_diff>
--- a/00_ruta/03_pasos_genericos_app_web_movil.docx
+++ b/00_ruta/03_pasos_genericos_app_web_movil.docx
@@ -330,7 +330,6 @@
         </w:rPr>
         <w:t xml:space="preserve"> </w:t>
       </w:r>
-      <w:proofErr w:type="spellStart"/>
       <w:r>
         <w:rPr>
           <w:rFonts w:ascii="Arial Narrow" w:hAnsi="Arial Narrow"/>
@@ -339,7 +338,6 @@
         </w:rPr>
         <w:t>Frameworks</w:t>
       </w:r>
-      <w:proofErr w:type="spellEnd"/>
       <w:r>
         <w:rPr>
           <w:rFonts w:ascii="Arial Narrow" w:hAnsi="Arial Narrow"/>
@@ -439,62 +437,16 @@
         </w:rPr>
         <w:t xml:space="preserve">, usa los lenguajes </w:t>
       </w:r>
-      <w:proofErr w:type="spellStart"/>
-      <w:r>
-        <w:rPr>
-          <w:rFonts w:ascii="Arial Narrow" w:hAnsi="Arial Narrow"/>
-          <w:b/>
-          <w:bCs/>
-          <w:sz w:val="18"/>
-          <w:szCs w:val="18"/>
-        </w:rPr>
-        <w:t>html</w:t>
-      </w:r>
-      <w:proofErr w:type="spellEnd"/>
-      <w:r>
-        <w:rPr>
-          <w:rFonts w:ascii="Arial Narrow" w:hAnsi="Arial Narrow"/>
-          <w:b/>
-          <w:bCs/>
-          <w:sz w:val="18"/>
-          <w:szCs w:val="18"/>
-        </w:rPr>
-        <w:t xml:space="preserve">, </w:t>
-      </w:r>
-      <w:proofErr w:type="spellStart"/>
-      <w:r>
-        <w:rPr>
-          <w:rFonts w:ascii="Arial Narrow" w:hAnsi="Arial Narrow"/>
-          <w:b/>
-          <w:bCs/>
-          <w:sz w:val="18"/>
-          <w:szCs w:val="18"/>
-        </w:rPr>
-        <w:t>css</w:t>
-      </w:r>
-      <w:proofErr w:type="spellEnd"/>
-      <w:r>
-        <w:rPr>
-          <w:rFonts w:ascii="Arial Narrow" w:hAnsi="Arial Narrow"/>
-          <w:b/>
-          <w:bCs/>
-          <w:sz w:val="18"/>
-          <w:szCs w:val="18"/>
-        </w:rPr>
-        <w:t xml:space="preserve">, </w:t>
-      </w:r>
-      <w:proofErr w:type="spellStart"/>
-      <w:r>
-        <w:rPr>
-          <w:rFonts w:ascii="Arial Narrow" w:hAnsi="Arial Narrow"/>
-          <w:b/>
-          <w:bCs/>
-          <w:sz w:val="18"/>
-          <w:szCs w:val="18"/>
-        </w:rPr>
-        <w:t>javascript</w:t>
-      </w:r>
-      <w:proofErr w:type="spellEnd"/>
+      <w:r>
+        <w:rPr>
+          <w:rFonts w:ascii="Arial Narrow" w:hAnsi="Arial Narrow"/>
+          <w:b/>
+          <w:bCs/>
+          <w:sz w:val="18"/>
+          <w:szCs w:val="18"/>
+        </w:rPr>
+        <w:t>html, css, javascript</w:t>
+      </w:r>
       <w:r>
         <w:rPr>
           <w:rFonts w:ascii="Arial Narrow" w:hAnsi="Arial Narrow"/>
@@ -511,7 +463,6 @@
         </w:rPr>
         <w:t xml:space="preserve">los </w:t>
       </w:r>
-      <w:proofErr w:type="spellStart"/>
       <w:r>
         <w:rPr>
           <w:rFonts w:ascii="Arial Narrow" w:hAnsi="Arial Narrow"/>
@@ -522,7 +473,6 @@
         </w:rPr>
         <w:t>Frameworks</w:t>
       </w:r>
-      <w:proofErr w:type="spellEnd"/>
       <w:r>
         <w:rPr>
           <w:rFonts w:ascii="Arial Narrow" w:hAnsi="Arial Narrow"/>
@@ -567,7 +517,6 @@
         </w:rPr>
         <w:t xml:space="preserve"> y </w:t>
       </w:r>
-      <w:proofErr w:type="spellStart"/>
       <w:r>
         <w:rPr>
           <w:rFonts w:ascii="Arial Narrow" w:hAnsi="Arial Narrow"/>
@@ -578,7 +527,6 @@
         </w:rPr>
         <w:t>FontAwesome</w:t>
       </w:r>
-      <w:proofErr w:type="spellEnd"/>
       <w:r>
         <w:rPr>
           <w:rFonts w:ascii="Arial Narrow" w:hAnsi="Arial Narrow"/>
@@ -690,7 +638,6 @@
         </w:rPr>
         <w:t xml:space="preserve">y </w:t>
       </w:r>
-      <w:proofErr w:type="spellStart"/>
       <w:r>
         <w:rPr>
           <w:rFonts w:ascii="Arial Narrow" w:hAnsi="Arial Narrow"/>
@@ -701,7 +648,6 @@
         </w:rPr>
         <w:t>MariaDB</w:t>
       </w:r>
-      <w:proofErr w:type="spellEnd"/>
       <w:r>
         <w:rPr>
           <w:rFonts w:ascii="Arial Narrow" w:hAnsi="Arial Narrow"/>
@@ -1796,21 +1742,8 @@
           <w:szCs w:val="18"/>
           <w:u w:val="single"/>
         </w:rPr>
-        <w:t xml:space="preserve">ubir al Servidor Gestor de Base de Datos (SGBD) </w:t>
-      </w:r>
-      <w:proofErr w:type="spellStart"/>
-      <w:r>
-        <w:rPr>
-          <w:rFonts w:ascii="Arial Narrow" w:hAnsi="Arial Narrow"/>
-          <w:b/>
-          <w:bCs/>
-          <w:sz w:val="18"/>
-          <w:szCs w:val="18"/>
-          <w:u w:val="single"/>
-        </w:rPr>
-        <w:t>MySql</w:t>
-      </w:r>
-      <w:proofErr w:type="spellEnd"/>
+        <w:t>ubir al Servidor Gestor de Base de Datos (SGBD) MySql</w:t>
+      </w:r>
       <w:r>
         <w:rPr>
           <w:rFonts w:ascii="Arial Narrow" w:hAnsi="Arial Narrow"/>
@@ -1860,18 +1793,8 @@
           <w:sz w:val="18"/>
           <w:szCs w:val="18"/>
         </w:rPr>
-        <w:t xml:space="preserve"> </w:t>
-      </w:r>
-      <w:proofErr w:type="spellStart"/>
-      <w:r>
-        <w:rPr>
-          <w:rFonts w:ascii="Arial Narrow" w:hAnsi="Arial Narrow"/>
-          <w:sz w:val="18"/>
-          <w:szCs w:val="18"/>
-        </w:rPr>
-        <w:t>Backend</w:t>
-      </w:r>
-      <w:proofErr w:type="spellEnd"/>
+        <w:t xml:space="preserve"> Backend</w:t>
+      </w:r>
     </w:p>
     <w:p>
       <w:pPr>
@@ -2000,148 +1923,17 @@
         <w:spacing w:after="0" w:line="276" w:lineRule="auto"/>
         <w:rPr>
           <w:rFonts w:ascii="Arial Narrow" w:hAnsi="Arial Narrow"/>
-          <w:b/>
-          <w:bCs/>
-          <w:sz w:val="18"/>
-          <w:szCs w:val="18"/>
-          <w:u w:val="single"/>
-        </w:rPr>
-      </w:pPr>
-      <w:r>
-        <w:rPr>
-          <w:rFonts w:ascii="Arial Narrow" w:hAnsi="Arial Narrow"/>
-          <w:b/>
-          <w:bCs/>
-          <w:sz w:val="18"/>
-          <w:szCs w:val="18"/>
-          <w:u w:val="single"/>
-        </w:rPr>
-        <w:t xml:space="preserve">Codificar el </w:t>
-      </w:r>
-      <w:r>
-        <w:rPr>
-          <w:rFonts w:ascii="Arial Narrow" w:hAnsi="Arial Narrow"/>
-          <w:b/>
-          <w:bCs/>
-          <w:sz w:val="18"/>
-          <w:szCs w:val="18"/>
-          <w:u w:val="single"/>
-        </w:rPr>
-        <w:t>Modelo</w:t>
-      </w:r>
-      <w:r>
-        <w:rPr>
-          <w:rFonts w:ascii="Arial Narrow" w:hAnsi="Arial Narrow"/>
-          <w:b/>
-          <w:bCs/>
-          <w:sz w:val="18"/>
-          <w:szCs w:val="18"/>
-          <w:u w:val="single"/>
-        </w:rPr>
-        <w:t xml:space="preserve"> de Negocio</w:t>
-      </w:r>
-      <w:r>
-        <w:rPr>
-          <w:rFonts w:ascii="Arial Narrow" w:hAnsi="Arial Narrow"/>
-          <w:b/>
-          <w:bCs/>
-          <w:sz w:val="18"/>
-          <w:szCs w:val="18"/>
-          <w:u w:val="single"/>
-        </w:rPr>
-        <w:t xml:space="preserve"> (Diagrama de Clases</w:t>
-      </w:r>
-      <w:r>
-        <w:rPr>
-          <w:rFonts w:ascii="Arial Narrow" w:hAnsi="Arial Narrow"/>
-          <w:b/>
-          <w:bCs/>
-          <w:sz w:val="18"/>
-          <w:szCs w:val="18"/>
-          <w:u w:val="single"/>
-        </w:rPr>
-        <w:t xml:space="preserve"> I. Atributos, </w:t>
-      </w:r>
-      <w:r>
-        <w:rPr>
-          <w:rFonts w:ascii="Arial Narrow" w:hAnsi="Arial Narrow"/>
-          <w:b/>
-          <w:bCs/>
-          <w:sz w:val="18"/>
-          <w:szCs w:val="18"/>
-          <w:u w:val="single"/>
-        </w:rPr>
-        <w:t xml:space="preserve">métodos </w:t>
-      </w:r>
-      <w:proofErr w:type="spellStart"/>
-      <w:r>
-        <w:rPr>
-          <w:rFonts w:ascii="Arial Narrow" w:hAnsi="Arial Narrow"/>
-          <w:b/>
-          <w:bCs/>
-          <w:sz w:val="18"/>
-          <w:szCs w:val="18"/>
-          <w:u w:val="single"/>
-        </w:rPr>
-        <w:t>setters</w:t>
-      </w:r>
-      <w:proofErr w:type="spellEnd"/>
-      <w:r>
-        <w:rPr>
-          <w:rFonts w:ascii="Arial Narrow" w:hAnsi="Arial Narrow"/>
-          <w:b/>
-          <w:bCs/>
-          <w:sz w:val="18"/>
-          <w:szCs w:val="18"/>
-          <w:u w:val="single"/>
-        </w:rPr>
-        <w:t xml:space="preserve">, </w:t>
-      </w:r>
-      <w:proofErr w:type="spellStart"/>
-      <w:r>
-        <w:rPr>
-          <w:rFonts w:ascii="Arial Narrow" w:hAnsi="Arial Narrow"/>
-          <w:b/>
-          <w:bCs/>
-          <w:sz w:val="18"/>
-          <w:szCs w:val="18"/>
-          <w:u w:val="single"/>
-        </w:rPr>
-        <w:t>getters</w:t>
-      </w:r>
-      <w:proofErr w:type="spellEnd"/>
-      <w:r>
-        <w:rPr>
-          <w:rFonts w:ascii="Arial Narrow" w:hAnsi="Arial Narrow"/>
-          <w:b/>
-          <w:bCs/>
-          <w:sz w:val="18"/>
-          <w:szCs w:val="18"/>
-          <w:u w:val="single"/>
-        </w:rPr>
-        <w:t xml:space="preserve"> y constructores</w:t>
-      </w:r>
-      <w:r>
-        <w:rPr>
-          <w:rFonts w:ascii="Arial Narrow" w:hAnsi="Arial Narrow"/>
-          <w:b/>
-          <w:bCs/>
-          <w:sz w:val="18"/>
-          <w:szCs w:val="18"/>
-          <w:u w:val="single"/>
-        </w:rPr>
-        <w:t>)</w:t>
-      </w:r>
-      <w:r>
-        <w:rPr>
-          <w:rFonts w:ascii="Arial Narrow" w:hAnsi="Arial Narrow"/>
-          <w:b/>
-          <w:bCs/>
-          <w:sz w:val="18"/>
-          <w:szCs w:val="18"/>
-          <w:u w:val="single"/>
-        </w:rPr>
-        <w:t>.</w:t>
+          <w:sz w:val="18"/>
+          <w:szCs w:val="18"/>
+        </w:rPr>
+      </w:pPr>
+      <w:r>
+        <w:rPr>
+          <w:rFonts w:ascii="Arial Narrow" w:hAnsi="Arial Narrow"/>
+          <w:sz w:val="18"/>
+          <w:szCs w:val="18"/>
+        </w:rPr>
+        <w:t>Codificar el Modelo de Conexión a la Base de Datos.</w:t>
       </w:r>
     </w:p>
     <w:p>
@@ -2161,34 +1953,137 @@
       <w:r>
         <w:rPr>
           <w:rFonts w:ascii="Arial Narrow" w:hAnsi="Arial Narrow"/>
-          <w:sz w:val="18"/>
-          <w:szCs w:val="18"/>
+          <w:b/>
+          <w:bCs/>
+          <w:sz w:val="18"/>
+          <w:szCs w:val="18"/>
+          <w:u w:val="single"/>
         </w:rPr>
         <w:t xml:space="preserve">Codificar el </w:t>
       </w:r>
       <w:r>
         <w:rPr>
           <w:rFonts w:ascii="Arial Narrow" w:hAnsi="Arial Narrow"/>
-          <w:sz w:val="18"/>
-          <w:szCs w:val="18"/>
-        </w:rPr>
-        <w:t xml:space="preserve">Modelo de Conexión </w:t>
-      </w:r>
-      <w:r>
-        <w:rPr>
-          <w:rFonts w:ascii="Arial Narrow" w:hAnsi="Arial Narrow"/>
-          <w:sz w:val="18"/>
-          <w:szCs w:val="18"/>
-        </w:rPr>
-        <w:t>a la Base de Datos</w:t>
-      </w:r>
-      <w:r>
-        <w:rPr>
-          <w:rFonts w:ascii="Arial Narrow" w:hAnsi="Arial Narrow"/>
-          <w:sz w:val="18"/>
-          <w:szCs w:val="18"/>
-        </w:rPr>
-        <w:t>.</w:t>
+          <w:b/>
+          <w:bCs/>
+          <w:sz w:val="18"/>
+          <w:szCs w:val="18"/>
+          <w:u w:val="single"/>
+        </w:rPr>
+        <w:t>Modelo</w:t>
+      </w:r>
+      <w:r>
+        <w:rPr>
+          <w:rFonts w:ascii="Arial Narrow" w:hAnsi="Arial Narrow"/>
+          <w:b/>
+          <w:bCs/>
+          <w:sz w:val="18"/>
+          <w:szCs w:val="18"/>
+          <w:u w:val="single"/>
+        </w:rPr>
+        <w:t xml:space="preserve"> de Negocio</w:t>
+      </w:r>
+      <w:r>
+        <w:rPr>
+          <w:rFonts w:ascii="Arial Narrow" w:hAnsi="Arial Narrow"/>
+          <w:b/>
+          <w:bCs/>
+          <w:sz w:val="18"/>
+          <w:szCs w:val="18"/>
+          <w:u w:val="single"/>
+        </w:rPr>
+        <w:t xml:space="preserve"> (Diagrama de Clases</w:t>
+      </w:r>
+      <w:r>
+        <w:rPr>
+          <w:rFonts w:ascii="Arial Narrow" w:hAnsi="Arial Narrow"/>
+          <w:b/>
+          <w:bCs/>
+          <w:sz w:val="18"/>
+          <w:szCs w:val="18"/>
+          <w:u w:val="single"/>
+        </w:rPr>
+        <w:t>)</w:t>
+      </w:r>
+    </w:p>
+    <w:p>
+      <w:pPr>
+        <w:pStyle w:val="Prrafodelista"/>
+        <w:numPr>
+          <w:ilvl w:val="2"/>
+          <w:numId w:val="3"/>
+        </w:numPr>
+        <w:spacing w:after="0" w:line="276" w:lineRule="auto"/>
+        <w:ind w:left="1701" w:hanging="567"/>
+        <w:rPr>
+          <w:rFonts w:ascii="Arial Narrow" w:hAnsi="Arial Narrow"/>
+          <w:sz w:val="18"/>
+          <w:szCs w:val="18"/>
+        </w:rPr>
+      </w:pPr>
+      <w:r>
+        <w:rPr>
+          <w:rFonts w:ascii="Arial Narrow" w:hAnsi="Arial Narrow"/>
+          <w:sz w:val="18"/>
+          <w:szCs w:val="18"/>
+        </w:rPr>
+        <w:t xml:space="preserve">Atributos, </w:t>
+      </w:r>
+      <w:r>
+        <w:rPr>
+          <w:rFonts w:ascii="Arial Narrow" w:hAnsi="Arial Narrow"/>
+          <w:sz w:val="18"/>
+          <w:szCs w:val="18"/>
+        </w:rPr>
+        <w:t xml:space="preserve">métodos </w:t>
+      </w:r>
+      <w:r>
+        <w:rPr>
+          <w:rFonts w:ascii="Arial Narrow" w:hAnsi="Arial Narrow"/>
+          <w:sz w:val="18"/>
+          <w:szCs w:val="18"/>
+        </w:rPr>
+        <w:t xml:space="preserve">setters, getters y </w:t>
+      </w:r>
+      <w:r>
+        <w:rPr>
+          <w:rFonts w:ascii="Arial Narrow" w:hAnsi="Arial Narrow"/>
+          <w:sz w:val="18"/>
+          <w:szCs w:val="18"/>
+        </w:rPr>
+        <w:t xml:space="preserve">sobrecarga </w:t>
+      </w:r>
+      <w:r>
+        <w:rPr>
+          <w:rFonts w:ascii="Arial Narrow" w:hAnsi="Arial Narrow"/>
+          <w:sz w:val="18"/>
+          <w:szCs w:val="18"/>
+        </w:rPr>
+        <w:t>constructores</w:t>
+      </w:r>
+    </w:p>
+    <w:p>
+      <w:pPr>
+        <w:pStyle w:val="Prrafodelista"/>
+        <w:numPr>
+          <w:ilvl w:val="2"/>
+          <w:numId w:val="3"/>
+        </w:numPr>
+        <w:spacing w:after="0" w:line="276" w:lineRule="auto"/>
+        <w:ind w:left="1701" w:hanging="567"/>
+        <w:rPr>
+          <w:rFonts w:ascii="Arial Narrow" w:hAnsi="Arial Narrow"/>
+          <w:sz w:val="18"/>
+          <w:szCs w:val="18"/>
+        </w:rPr>
+      </w:pPr>
+      <w:r>
+        <w:rPr>
+          <w:rFonts w:ascii="Arial Narrow" w:hAnsi="Arial Narrow"/>
+          <w:sz w:val="18"/>
+          <w:szCs w:val="18"/>
+        </w:rPr>
+        <w:t>Métodos de persistencia a la base de datos CRUD – Diagrama de Casos de Uso</w:t>
       </w:r>
     </w:p>
     <w:p>
@@ -2201,23 +2096,49 @@
         <w:spacing w:after="0" w:line="276" w:lineRule="auto"/>
         <w:rPr>
           <w:rFonts w:ascii="Arial Narrow" w:hAnsi="Arial Narrow"/>
-          <w:b/>
-          <w:bCs/>
-          <w:sz w:val="18"/>
-          <w:szCs w:val="18"/>
-          <w:u w:val="single"/>
-        </w:rPr>
-      </w:pPr>
-      <w:r>
-        <w:rPr>
-          <w:rFonts w:ascii="Arial Narrow" w:hAnsi="Arial Narrow"/>
-          <w:b/>
-          <w:bCs/>
-          <w:sz w:val="18"/>
-          <w:szCs w:val="18"/>
-          <w:u w:val="single"/>
-        </w:rPr>
-        <w:t>Codificar el Modelo de Negocio (Diagrama de Clases II. Métodos de persistencia a la base de datos CRUD – Diagrama de Casos de Uso).</w:t>
+          <w:sz w:val="18"/>
+          <w:szCs w:val="18"/>
+        </w:rPr>
+      </w:pPr>
+      <w:r>
+        <w:rPr>
+          <w:rFonts w:ascii="Arial Narrow" w:hAnsi="Arial Narrow"/>
+          <w:sz w:val="18"/>
+          <w:szCs w:val="18"/>
+        </w:rPr>
+        <w:t xml:space="preserve">Codificar el </w:t>
+      </w:r>
+      <w:r>
+        <w:rPr>
+          <w:rFonts w:ascii="Arial Narrow" w:hAnsi="Arial Narrow"/>
+          <w:sz w:val="18"/>
+          <w:szCs w:val="18"/>
+        </w:rPr>
+        <w:t xml:space="preserve">Manejo de </w:t>
+      </w:r>
+      <w:r>
+        <w:rPr>
+          <w:rFonts w:ascii="Arial Narrow" w:hAnsi="Arial Narrow"/>
+          <w:sz w:val="18"/>
+          <w:szCs w:val="18"/>
+        </w:rPr>
+        <w:t>Sesiones</w:t>
+      </w:r>
+      <w:r>
+        <w:rPr>
+          <w:rFonts w:ascii="Arial Narrow" w:hAnsi="Arial Narrow"/>
+          <w:sz w:val="18"/>
+          <w:szCs w:val="18"/>
+        </w:rPr>
+        <w:t xml:space="preserve"> (Diagrama de Casos de Uso)</w:t>
+      </w:r>
+      <w:r>
+        <w:rPr>
+          <w:rFonts w:ascii="Arial Narrow" w:hAnsi="Arial Narrow"/>
+          <w:sz w:val="18"/>
+          <w:szCs w:val="18"/>
+        </w:rPr>
+        <w:t>.</w:t>
       </w:r>
     </w:p>
     <w:p>
@@ -2240,39 +2161,7 @@
           <w:sz w:val="18"/>
           <w:szCs w:val="18"/>
         </w:rPr>
-        <w:t xml:space="preserve">Codificar el </w:t>
-      </w:r>
-      <w:r>
-        <w:rPr>
-          <w:rFonts w:ascii="Arial Narrow" w:hAnsi="Arial Narrow"/>
-          <w:sz w:val="18"/>
-          <w:szCs w:val="18"/>
-        </w:rPr>
-        <w:t xml:space="preserve">Manejo de </w:t>
-      </w:r>
-      <w:r>
-        <w:rPr>
-          <w:rFonts w:ascii="Arial Narrow" w:hAnsi="Arial Narrow"/>
-          <w:sz w:val="18"/>
-          <w:szCs w:val="18"/>
-        </w:rPr>
-        <w:t>Sesiones</w:t>
-      </w:r>
-      <w:r>
-        <w:rPr>
-          <w:rFonts w:ascii="Arial Narrow" w:hAnsi="Arial Narrow"/>
-          <w:sz w:val="18"/>
-          <w:szCs w:val="18"/>
-        </w:rPr>
-        <w:t xml:space="preserve"> (Diagrama de Casos de Uso)</w:t>
-      </w:r>
-      <w:r>
-        <w:rPr>
-          <w:rFonts w:ascii="Arial Narrow" w:hAnsi="Arial Narrow"/>
-          <w:sz w:val="18"/>
-          <w:szCs w:val="18"/>
-        </w:rPr>
-        <w:t>.</w:t>
+        <w:t>Implementación de las vistas.</w:t>
       </w:r>
     </w:p>
     <w:p>
@@ -2295,16 +2184,7 @@
           <w:sz w:val="18"/>
           <w:szCs w:val="18"/>
         </w:rPr>
-        <w:t xml:space="preserve">Desarrollar </w:t>
-      </w:r>
-      <w:proofErr w:type="spellStart"/>
-      <w:r>
-        <w:rPr>
-          <w:rFonts w:ascii="Arial Narrow" w:hAnsi="Arial Narrow"/>
-          <w:sz w:val="18"/>
-          <w:szCs w:val="18"/>
-        </w:rPr>
-        <w:t>Frontend</w:t>
+        <w:t>Desarrollar Frontend</w:t>
       </w:r>
       <w:r>
         <w:rPr>
@@ -2314,7 +2194,6 @@
         </w:rPr>
         <w:t>_web</w:t>
       </w:r>
-      <w:proofErr w:type="spellEnd"/>
     </w:p>
     <w:p>
       <w:pPr>
@@ -2432,18 +2311,8 @@
           <w:sz w:val="18"/>
           <w:szCs w:val="18"/>
         </w:rPr>
-        <w:t xml:space="preserve">Desarrollar </w:t>
-      </w:r>
-      <w:proofErr w:type="spellStart"/>
-      <w:r>
-        <w:rPr>
-          <w:rFonts w:ascii="Arial Narrow" w:hAnsi="Arial Narrow"/>
-          <w:sz w:val="18"/>
-          <w:szCs w:val="18"/>
-        </w:rPr>
-        <w:t>Frontend_movil</w:t>
-      </w:r>
-      <w:proofErr w:type="spellEnd"/>
+        <w:t>Desarrollar Frontend_movil</w:t>
+      </w:r>
     </w:p>
     <w:p>
       <w:pPr>

</xml_diff>